<commit_message>
change role name, change name of all boolean param
</commit_message>
<xml_diff>
--- a/note.docx
+++ b/note.docx
@@ -988,7 +988,13 @@
         <w:t xml:space="preserve"> đánh dấu</w:t>
       </w:r>
       <w:r>
-        <w:t xml:space="preserve"> hàng cồng kềnh isBulky = true</w:t>
+        <w:t xml:space="preserve"> hàng cồng kềnh </w:t>
+      </w:r>
+      <w:r>
+        <w:t>b</w:t>
+      </w:r>
+      <w:r>
+        <w:t>ulky = true</w:t>
       </w:r>
       <w:r>
         <w:t>, không</w:t>
@@ -1007,6 +1013,9 @@
       </w:r>
     </w:p>
     <w:p>
+      <w:pPr>
+        <w:ind w:left="720"/>
+      </w:pPr>
       <w:r>
         <w:t xml:space="preserve">          , người mua đồng ý thì tạo đơn với DeliveryMethod = </w:t>
       </w:r>
@@ -1025,6 +1034,7 @@
     </w:p>
     <w:p>
       <w:pPr>
+        <w:ind w:left="720"/>
         <w:rPr>
           <w:lang w:val="vi-VN"/>
         </w:rPr>
@@ -4089,6 +4099,7 @@
   <w:style w:type="character" w:default="1" w:styleId="DefaultParagraphFont">
     <w:name w:val="Default Paragraph Font"/>
     <w:uiPriority w:val="1"/>
+    <w:semiHidden/>
     <w:unhideWhenUsed/>
   </w:style>
   <w:style w:type="table" w:default="1" w:styleId="TableNormal">

</xml_diff>